<commit_message>
upload du devis et modification du word sur les équipements
</commit_message>
<xml_diff>
--- a/Matériel.docx
+++ b/Matériel.docx
@@ -20,41 +20,56 @@
         <w:t xml:space="preserve">Matériels du projet  </w:t>
       </w:r>
     </w:p>
-    <w:p/>
-    <w:p/>
-    <w:p>
-      <w:pPr>
+    <w:p>
+      <w:pPr>
+        <w:jc w:val="center"/>
+        <w:rPr>
+          <w:b/>
+          <w:sz w:val="40"/>
+          <w:u w:val="single"/>
+        </w:rPr>
+      </w:pPr>
+    </w:p>
+    <w:p>
+      <w:pPr>
+        <w:jc w:val="center"/>
+        <w:rPr>
+          <w:b/>
+          <w:sz w:val="40"/>
+          <w:u w:val="single"/>
+        </w:rPr>
+      </w:pPr>
+    </w:p>
+    <w:p>
+      <w:pPr>
+        <w:jc w:val="center"/>
+        <w:rPr>
+          <w:b/>
+          <w:sz w:val="40"/>
+          <w:u w:val="single"/>
+        </w:rPr>
+      </w:pPr>
+    </w:p>
+    <w:p>
+      <w:pPr>
+        <w:rPr>
+          <w:rFonts w:ascii="Verdana" w:hAnsi="Verdana"/>
+          <w:color w:val="333333"/>
+          <w:sz w:val="20"/>
+          <w:szCs w:val="20"/>
+          <w:shd w:val="clear" w:color="auto" w:fill="F9F9F9"/>
+        </w:rPr>
+      </w:pPr>
+      <w:r>
         <w:rPr>
           <w:noProof/>
           <w:lang w:eastAsia="fr-FR"/>
         </w:rPr>
-      </w:pPr>
-    </w:p>
-    <w:p>
-      <w:pPr>
-        <w:rPr>
-          <w:noProof/>
-          <w:lang w:eastAsia="fr-FR"/>
-        </w:rPr>
-      </w:pPr>
-    </w:p>
-    <w:p>
-      <w:pPr>
-        <w:rPr>
-          <w:noProof/>
-          <w:lang w:eastAsia="fr-FR"/>
-        </w:rPr>
-      </w:pPr>
-      <w:r>
-        <w:rPr>
-          <w:noProof/>
-          <w:lang w:eastAsia="fr-FR"/>
-        </w:rPr>
         <w:drawing>
-          <wp:inline distT="0" distB="0" distL="0" distR="0" wp14:anchorId="2D0E328C" wp14:editId="14B5F4BC">
-            <wp:extent cx="2495550" cy="1996440"/>
-            <wp:effectExtent l="0" t="0" r="0" b="3810"/>
-            <wp:docPr id="4" name="Image 4" descr="Grand format"/>
+          <wp:inline distT="0" distB="0" distL="0" distR="0" wp14:anchorId="2E1D0D43" wp14:editId="2B9299F6">
+            <wp:extent cx="2519917" cy="2519917"/>
+            <wp:effectExtent l="0" t="0" r="0" b="0"/>
+            <wp:docPr id="2" name="Image 2" descr="AIR-CAP1602E-E-K9"/>
             <wp:cNvGraphicFramePr>
               <a:graphicFrameLocks xmlns:a="http://schemas.openxmlformats.org/drawingml/2006/main" noChangeAspect="1"/>
             </wp:cNvGraphicFramePr>
@@ -62,13 +77,13 @@
               <a:graphicData uri="http://schemas.openxmlformats.org/drawingml/2006/picture">
                 <pic:pic xmlns:pic="http://schemas.openxmlformats.org/drawingml/2006/picture">
                   <pic:nvPicPr>
-                    <pic:cNvPr id="0" name="Picture 7" descr="Grand format"/>
+                    <pic:cNvPr id="0" name="Picture 1" descr="AIR-CAP1602E-E-K9"/>
                     <pic:cNvPicPr>
                       <a:picLocks noChangeAspect="1" noChangeArrowheads="1"/>
                     </pic:cNvPicPr>
                   </pic:nvPicPr>
                   <pic:blipFill>
-                    <a:blip r:embed="rId4" cstate="print">
+                    <a:blip r:embed="rId4">
                       <a:extLst>
                         <a:ext uri="{28A0092B-C50C-407E-A947-70E740481C1C}">
                           <a14:useLocalDpi xmlns:a14="http://schemas.microsoft.com/office/drawing/2010/main" val="0"/>
@@ -83,7 +98,7 @@
                   <pic:spPr bwMode="auto">
                     <a:xfrm>
                       <a:off x="0" y="0"/>
-                      <a:ext cx="2495550" cy="1996440"/>
+                      <a:ext cx="2523817" cy="2523817"/>
                     </a:xfrm>
                     <a:prstGeom prst="rect">
                       <a:avLst/>
@@ -99,182 +114,114 @@
           </wp:inline>
         </w:drawing>
       </w:r>
+    </w:p>
+    <w:p>
+      <w:pPr>
+        <w:rPr>
+          <w:rFonts w:cstheme="minorHAnsi"/>
+          <w:color w:val="333333"/>
+          <w:sz w:val="28"/>
+          <w:szCs w:val="20"/>
+          <w:shd w:val="clear" w:color="auto" w:fill="F9F9F9"/>
+        </w:rPr>
+      </w:pPr>
+      <w:r>
+        <w:rPr>
+          <w:rFonts w:cstheme="minorHAnsi"/>
+          <w:color w:val="333333"/>
+          <w:sz w:val="28"/>
+          <w:szCs w:val="20"/>
+          <w:shd w:val="clear" w:color="auto" w:fill="F9F9F9"/>
+        </w:rPr>
+        <w:t>- Prend en charge la norme</w:t>
+      </w:r>
+      <w:r>
+        <w:rPr>
+          <w:rFonts w:cstheme="minorHAnsi"/>
+          <w:color w:val="333333"/>
+          <w:sz w:val="28"/>
+          <w:szCs w:val="20"/>
+          <w:shd w:val="clear" w:color="auto" w:fill="F9F9F9"/>
+        </w:rPr>
+        <w:t xml:space="preserve"> 802.11n avec la technologie</w:t>
+      </w:r>
+      <w:r>
+        <w:rPr>
+          <w:rFonts w:cstheme="minorHAnsi"/>
+          <w:color w:val="333333"/>
+          <w:sz w:val="28"/>
+          <w:szCs w:val="20"/>
+          <w:shd w:val="clear" w:color="auto" w:fill="F9F9F9"/>
+        </w:rPr>
+        <w:t xml:space="preserve"> MIMO pour un débit supérieur.</w:t>
+      </w:r>
+    </w:p>
+    <w:p>
+      <w:pPr>
+        <w:rPr>
+          <w:rFonts w:cstheme="minorHAnsi"/>
+          <w:color w:val="333333"/>
+          <w:sz w:val="28"/>
+          <w:szCs w:val="20"/>
+          <w:shd w:val="clear" w:color="auto" w:fill="F9F9F9"/>
+        </w:rPr>
+      </w:pPr>
+      <w:r>
+        <w:rPr>
+          <w:rFonts w:cstheme="minorHAnsi"/>
+          <w:color w:val="333333"/>
+          <w:sz w:val="28"/>
+          <w:szCs w:val="20"/>
+          <w:shd w:val="clear" w:color="auto" w:fill="F9F9F9"/>
+        </w:rPr>
+        <w:t>- Cisco CleanAir Express pour la protection contre les effets de brouillage du sans-fil.</w:t>
+      </w:r>
+    </w:p>
+    <w:p>
+      <w:pPr>
+        <w:rPr>
+          <w:rFonts w:cstheme="minorHAnsi"/>
+          <w:color w:val="333333"/>
+          <w:sz w:val="28"/>
+          <w:szCs w:val="20"/>
+          <w:shd w:val="clear" w:color="auto" w:fill="F9F9F9"/>
+        </w:rPr>
+      </w:pPr>
+      <w:r>
+        <w:rPr>
+          <w:rFonts w:cstheme="minorHAnsi"/>
+          <w:color w:val="333333"/>
+          <w:sz w:val="28"/>
+          <w:szCs w:val="20"/>
+          <w:shd w:val="clear" w:color="auto" w:fill="F9F9F9"/>
+        </w:rPr>
+        <w:t>- Cisco ClientLink 2.0 pour améliorer les performances des clients, y compris les clients existants et 802.11n.</w:t>
+      </w:r>
+    </w:p>
+    <w:p>
+      <w:pPr>
+        <w:rPr>
+          <w:rFonts w:cstheme="minorHAnsi"/>
+          <w:color w:val="333333"/>
+          <w:sz w:val="28"/>
+          <w:szCs w:val="20"/>
+          <w:shd w:val="clear" w:color="auto" w:fill="F9F9F9"/>
+        </w:rPr>
+      </w:pPr>
+    </w:p>
+    <w:p/>
+    <w:p>
       <w:r>
         <w:rPr>
           <w:noProof/>
           <w:lang w:eastAsia="fr-FR"/>
         </w:rPr>
-        <w:t xml:space="preserve"> </w:t>
-      </w:r>
-    </w:p>
-    <w:p>
-      <w:pPr>
-        <w:rPr>
-          <w:sz w:val="28"/>
-          <w:szCs w:val="28"/>
-        </w:rPr>
-      </w:pPr>
-      <w:r>
-        <w:rPr>
-          <w:sz w:val="28"/>
-          <w:szCs w:val="28"/>
-        </w:rPr>
-        <w:t xml:space="preserve">Cisco </w:t>
-      </w:r>
-      <w:proofErr w:type="spellStart"/>
-      <w:r>
-        <w:rPr>
-          <w:sz w:val="28"/>
-          <w:szCs w:val="28"/>
-        </w:rPr>
-        <w:t>Aironet</w:t>
-      </w:r>
-      <w:proofErr w:type="spellEnd"/>
-      <w:r>
-        <w:rPr>
-          <w:sz w:val="28"/>
-          <w:szCs w:val="28"/>
-        </w:rPr>
-        <w:t xml:space="preserve"> 3600</w:t>
-      </w:r>
-    </w:p>
-    <w:p>
-      <w:pPr>
-        <w:rPr>
-          <w:sz w:val="28"/>
-          <w:szCs w:val="28"/>
-        </w:rPr>
-      </w:pPr>
-      <w:r>
-        <w:rPr>
-          <w:sz w:val="28"/>
-          <w:szCs w:val="28"/>
-        </w:rPr>
-        <w:t xml:space="preserve">La technologie </w:t>
-      </w:r>
-      <w:proofErr w:type="spellStart"/>
-      <w:r>
-        <w:rPr>
-          <w:sz w:val="28"/>
-          <w:szCs w:val="28"/>
-        </w:rPr>
-        <w:t>ClientLink</w:t>
-      </w:r>
-      <w:proofErr w:type="spellEnd"/>
-      <w:r>
-        <w:rPr>
-          <w:sz w:val="28"/>
-          <w:szCs w:val="28"/>
-        </w:rPr>
-        <w:t xml:space="preserve"> 2.0 améliorer les performances et la capacité sur les réseaux </w:t>
-      </w:r>
-    </w:p>
-    <w:p>
-      <w:pPr>
-        <w:rPr>
-          <w:sz w:val="28"/>
-          <w:szCs w:val="28"/>
-        </w:rPr>
-      </w:pPr>
-      <w:r>
-        <w:rPr>
-          <w:sz w:val="28"/>
-          <w:szCs w:val="28"/>
-        </w:rPr>
-        <w:t xml:space="preserve">La technologie </w:t>
-      </w:r>
-      <w:proofErr w:type="spellStart"/>
-      <w:r>
-        <w:rPr>
-          <w:sz w:val="28"/>
-          <w:szCs w:val="28"/>
-        </w:rPr>
-        <w:t>CleanAir</w:t>
-      </w:r>
-      <w:proofErr w:type="spellEnd"/>
-      <w:r>
-        <w:rPr>
-          <w:sz w:val="28"/>
-          <w:szCs w:val="28"/>
-        </w:rPr>
-        <w:t xml:space="preserve"> : </w:t>
-      </w:r>
-      <w:r>
-        <w:rPr>
-          <w:sz w:val="28"/>
-          <w:szCs w:val="28"/>
-        </w:rPr>
-        <w:t>lutter contre les problèmes dus aux interférences RF</w:t>
-      </w:r>
-    </w:p>
-    <w:p>
-      <w:pPr>
-        <w:pStyle w:val="Titre1"/>
-        <w:spacing w:before="0" w:beforeAutospacing="0" w:after="0" w:afterAutospacing="0" w:line="336" w:lineRule="atLeast"/>
-        <w:textAlignment w:val="baseline"/>
-        <w:rPr>
-          <w:rFonts w:ascii="Verdana" w:eastAsiaTheme="minorHAnsi" w:hAnsi="Verdana" w:cstheme="minorBidi"/>
-          <w:b w:val="0"/>
-          <w:bCs w:val="0"/>
-          <w:color w:val="333333"/>
-          <w:kern w:val="0"/>
-          <w:sz w:val="20"/>
-          <w:szCs w:val="20"/>
-          <w:shd w:val="clear" w:color="auto" w:fill="F9F9F9"/>
-          <w:lang w:eastAsia="en-US"/>
-        </w:rPr>
-      </w:pPr>
-    </w:p>
-    <w:p>
-      <w:pPr>
-        <w:pStyle w:val="Titre1"/>
-        <w:spacing w:before="0" w:beforeAutospacing="0" w:after="0" w:afterAutospacing="0" w:line="336" w:lineRule="atLeast"/>
-        <w:textAlignment w:val="baseline"/>
-        <w:rPr>
-          <w:rFonts w:ascii="Verdana" w:eastAsiaTheme="minorHAnsi" w:hAnsi="Verdana" w:cstheme="minorBidi"/>
-          <w:b w:val="0"/>
-          <w:bCs w:val="0"/>
-          <w:color w:val="333333"/>
-          <w:kern w:val="0"/>
-          <w:sz w:val="20"/>
-          <w:szCs w:val="20"/>
-          <w:shd w:val="clear" w:color="auto" w:fill="F9F9F9"/>
-          <w:lang w:eastAsia="en-US"/>
-        </w:rPr>
-      </w:pPr>
-    </w:p>
-    <w:p>
-      <w:pPr>
-        <w:pStyle w:val="Titre1"/>
-        <w:spacing w:before="0" w:beforeAutospacing="0" w:after="0" w:afterAutospacing="0" w:line="336" w:lineRule="atLeast"/>
-        <w:textAlignment w:val="baseline"/>
-        <w:rPr>
-          <w:rFonts w:asciiTheme="minorHAnsi" w:hAnsiTheme="minorHAnsi"/>
-          <w:b w:val="0"/>
-          <w:sz w:val="28"/>
-          <w:szCs w:val="28"/>
-        </w:rPr>
-      </w:pPr>
-    </w:p>
-    <w:p>
-      <w:pPr>
-        <w:rPr>
-          <w:sz w:val="24"/>
-          <w:szCs w:val="24"/>
-          <w:shd w:val="clear" w:color="auto" w:fill="F9F9F9"/>
-        </w:rPr>
-      </w:pPr>
-      <w:r>
-        <w:rPr>
-          <w:noProof/>
-          <w:lang w:eastAsia="fr-FR"/>
-        </w:rPr>
         <w:lastRenderedPageBreak/>
         <w:drawing>
-          <wp:inline distT="0" distB="0" distL="0" distR="0" wp14:anchorId="246D722A" wp14:editId="15C18330">
-            <wp:extent cx="5760720" cy="3238112"/>
+          <wp:inline distT="0" distB="0" distL="0" distR="0">
+            <wp:extent cx="3646968" cy="2421384"/>
             <wp:effectExtent l="0" t="0" r="0" b="0"/>
-            <wp:docPr id="5" name="Image 5" descr="http://www.dlink.com/-/media/Images/Products/DGS/6600/DGS6604A1Image%20LFront.png?h=353&amp;w=628&amp;crop=1"/>
+            <wp:docPr id="3" name="Image 3" descr="Modem / routeur Wi-Fi Netgear R8500-100PES"/>
             <wp:cNvGraphicFramePr>
               <a:graphicFrameLocks xmlns:a="http://schemas.openxmlformats.org/drawingml/2006/main" noChangeAspect="1"/>
             </wp:cNvGraphicFramePr>
@@ -282,13 +229,13 @@
               <a:graphicData uri="http://schemas.openxmlformats.org/drawingml/2006/picture">
                 <pic:pic xmlns:pic="http://schemas.openxmlformats.org/drawingml/2006/picture">
                   <pic:nvPicPr>
-                    <pic:cNvPr id="0" name="Picture 1" descr="http://www.dlink.com/-/media/Images/Products/DGS/6600/DGS6604A1Image%20LFront.png?h=353&amp;w=628&amp;crop=1"/>
+                    <pic:cNvPr id="0" name="Picture 3" descr="Modem / routeur Wi-Fi Netgear R8500-100PES"/>
                     <pic:cNvPicPr>
                       <a:picLocks noChangeAspect="1" noChangeArrowheads="1"/>
                     </pic:cNvPicPr>
                   </pic:nvPicPr>
                   <pic:blipFill>
-                    <a:blip r:embed="rId5">
+                    <a:blip r:embed="rId5" cstate="print">
                       <a:extLst>
                         <a:ext uri="{28A0092B-C50C-407E-A947-70E740481C1C}">
                           <a14:useLocalDpi xmlns:a14="http://schemas.microsoft.com/office/drawing/2010/main" val="0"/>
@@ -303,7 +250,7 @@
                   <pic:spPr bwMode="auto">
                     <a:xfrm>
                       <a:off x="0" y="0"/>
-                      <a:ext cx="5760720" cy="3238112"/>
+                      <a:ext cx="3655047" cy="2426748"/>
                     </a:xfrm>
                     <a:prstGeom prst="rect">
                       <a:avLst/>
@@ -319,104 +266,106 @@
           </wp:inline>
         </w:drawing>
       </w:r>
-      <w:r>
+    </w:p>
+    <w:p>
+      <w:pPr>
         <w:rPr>
           <w:sz w:val="24"/>
+        </w:rPr>
+      </w:pPr>
+      <w:r>
+        <w:rPr>
+          <w:sz w:val="24"/>
+        </w:rPr>
+        <w:t>Le processeur dual core à 1.4 GHz augmente les performances des réseaux Wifi, filaires et Wan-to-lan, pendant que la qualité de service dynamique contrôle les priorités de votre trafic internet aussi bien par application que par périphérique.</w:t>
+      </w:r>
+    </w:p>
+    <w:p>
+      <w:pPr>
+        <w:rPr>
+          <w:sz w:val="24"/>
+        </w:rPr>
+      </w:pPr>
+      <w:r>
+        <w:rPr>
+          <w:sz w:val="24"/>
+        </w:rPr>
+        <w:t xml:space="preserve">Les amplificateurs et quatre antennes hautes performances externes offrent une portée Wifi dans toutes les pièces de votre bâtiment. </w:t>
+      </w:r>
+    </w:p>
+    <w:p>
+      <w:pPr>
+        <w:rPr>
+          <w:sz w:val="24"/>
+        </w:rPr>
+      </w:pPr>
+      <w:r>
+        <w:rPr>
+          <w:sz w:val="24"/>
+        </w:rPr>
+        <w:t>La fonctionnalité Beamforming+ concentre les signaux Wifi pour vous assurer les meilleures connexions.</w:t>
+      </w:r>
+    </w:p>
+    <w:p>
+      <w:pPr>
+        <w:rPr>
+          <w:sz w:val="24"/>
+        </w:rPr>
+      </w:pPr>
+      <w:r>
+        <w:rPr>
+          <w:sz w:val="24"/>
+        </w:rPr>
+        <w:t xml:space="preserve">6 ports </w:t>
+      </w:r>
+      <w:proofErr w:type="spellStart"/>
+      <w:r>
+        <w:rPr>
+          <w:sz w:val="24"/>
+        </w:rPr>
+        <w:t>ethernet</w:t>
+      </w:r>
+      <w:proofErr w:type="spellEnd"/>
+      <w:r>
+        <w:rPr>
+          <w:sz w:val="24"/>
+        </w:rPr>
+        <w:t>.</w:t>
+      </w:r>
+    </w:p>
+    <w:p>
+      <w:pPr>
+        <w:rPr>
+          <w:rFonts w:cstheme="minorHAnsi"/>
+          <w:sz w:val="32"/>
           <w:szCs w:val="24"/>
           <w:shd w:val="clear" w:color="auto" w:fill="F9F9F9"/>
         </w:rPr>
-        <w:t xml:space="preserve">Les switches en châssis de la série </w:t>
-      </w:r>
-      <w:r>
-        <w:rPr>
+      </w:pPr>
+      <w:r>
+        <w:rPr>
+          <w:rFonts w:cstheme="minorHAnsi"/>
           <w:sz w:val="24"/>
-          <w:szCs w:val="24"/>
-          <w:shd w:val="clear" w:color="auto" w:fill="F9F9F9"/>
-        </w:rPr>
-        <w:t xml:space="preserve">DGS-6600 </w:t>
-      </w:r>
-    </w:p>
-    <w:p>
-      <w:pPr>
-        <w:rPr>
-          <w:sz w:val="24"/>
-          <w:szCs w:val="24"/>
-          <w:shd w:val="clear" w:color="auto" w:fill="F9F9F9"/>
-        </w:rPr>
-      </w:pPr>
-      <w:r>
-        <w:rPr>
-          <w:sz w:val="24"/>
-          <w:szCs w:val="24"/>
-          <w:shd w:val="clear" w:color="auto" w:fill="F9F9F9"/>
-        </w:rPr>
-        <w:t>Ils conviennent parfaitement aux projets de déploiement au sein d'environnements nécessitant un fonctionnement ininterrompu des applications réseau ainsi qu'un haut niveau de performances, de sécurité et de contrôle.</w:t>
-      </w:r>
-    </w:p>
-    <w:p>
-      <w:pPr>
-        <w:rPr>
-          <w:sz w:val="24"/>
-          <w:szCs w:val="24"/>
-          <w:shd w:val="clear" w:color="auto" w:fill="F9F9F9"/>
-        </w:rPr>
-      </w:pPr>
-    </w:p>
-    <w:p>
-      <w:pPr>
-        <w:rPr>
-          <w:sz w:val="24"/>
-          <w:szCs w:val="24"/>
-          <w:shd w:val="clear" w:color="auto" w:fill="F9F9F9"/>
-        </w:rPr>
-      </w:pPr>
-    </w:p>
-    <w:p>
-      <w:pPr>
-        <w:rPr>
-          <w:sz w:val="24"/>
-          <w:szCs w:val="24"/>
-          <w:shd w:val="clear" w:color="auto" w:fill="F9F9F9"/>
-        </w:rPr>
-      </w:pPr>
-    </w:p>
-    <w:p>
-      <w:pPr>
-        <w:rPr>
-          <w:sz w:val="24"/>
-          <w:szCs w:val="24"/>
-          <w:shd w:val="clear" w:color="auto" w:fill="F9F9F9"/>
-        </w:rPr>
-      </w:pPr>
-    </w:p>
-    <w:p>
-      <w:pPr>
-        <w:rPr>
-          <w:sz w:val="24"/>
-          <w:szCs w:val="24"/>
-          <w:shd w:val="clear" w:color="auto" w:fill="F9F9F9"/>
-        </w:rPr>
-      </w:pPr>
-    </w:p>
-    <w:p>
-      <w:pPr>
-        <w:rPr>
-          <w:sz w:val="24"/>
-          <w:szCs w:val="24"/>
-          <w:shd w:val="clear" w:color="auto" w:fill="F9F9F9"/>
-        </w:rPr>
-      </w:pPr>
+          <w:szCs w:val="20"/>
+          <w:shd w:val="clear" w:color="auto" w:fill="FFFFFF"/>
+        </w:rPr>
+        <w:t>Améliore la vitesse de transfert des données</w:t>
+      </w:r>
+    </w:p>
+    <w:p/>
+    <w:p/>
+    <w:p/>
+    <w:p>
       <w:r>
         <w:rPr>
           <w:noProof/>
           <w:lang w:eastAsia="fr-FR"/>
         </w:rPr>
-        <w:lastRenderedPageBreak/>
         <w:drawing>
           <wp:inline distT="0" distB="0" distL="0" distR="0">
-            <wp:extent cx="4210050" cy="3157538"/>
-            <wp:effectExtent l="0" t="0" r="0" b="5080"/>
-            <wp:docPr id="1" name="Image 1" descr="Linksys WRT1900ACS - Routeur sans fil - commutateur 4 ports - GigE - 802.11a/b/g/n/ac - Bi-bande"/>
+            <wp:extent cx="4284980" cy="1477645"/>
+            <wp:effectExtent l="0" t="0" r="1270" b="8255"/>
+            <wp:docPr id="7" name="Image 7" descr="Image result for Cisco Catalyst 2960-Plus 48TC-L"/>
             <wp:cNvGraphicFramePr>
               <a:graphicFrameLocks xmlns:a="http://schemas.openxmlformats.org/drawingml/2006/main" noChangeAspect="1"/>
             </wp:cNvGraphicFramePr>
@@ -424,7 +373,7 @@
               <a:graphicData uri="http://schemas.openxmlformats.org/drawingml/2006/picture">
                 <pic:pic xmlns:pic="http://schemas.openxmlformats.org/drawingml/2006/picture">
                   <pic:nvPicPr>
-                    <pic:cNvPr id="0" name="Picture 1" descr="Linksys WRT1900ACS - Routeur sans fil - commutateur 4 ports - GigE - 802.11a/b/g/n/ac - Bi-bande"/>
+                    <pic:cNvPr id="0" name="Picture 7" descr="Image result for Cisco Catalyst 2960-Plus 48TC-L"/>
                     <pic:cNvPicPr>
                       <a:picLocks noChangeAspect="1" noChangeArrowheads="1"/>
                     </pic:cNvPicPr>
@@ -445,7 +394,7 @@
                   <pic:spPr bwMode="auto">
                     <a:xfrm>
                       <a:off x="0" y="0"/>
-                      <a:ext cx="4212112" cy="3159084"/>
+                      <a:ext cx="4284980" cy="1477645"/>
                     </a:xfrm>
                     <a:prstGeom prst="rect">
                       <a:avLst/>
@@ -462,268 +411,71 @@
         </w:drawing>
       </w:r>
     </w:p>
-    <w:p>
-      <w:pPr>
-        <w:rPr>
-          <w:rFonts w:cstheme="minorHAnsi"/>
-          <w:sz w:val="36"/>
-          <w:szCs w:val="24"/>
-          <w:shd w:val="clear" w:color="auto" w:fill="F9F9F9"/>
-        </w:rPr>
-      </w:pPr>
-      <w:r>
-        <w:rPr>
-          <w:rFonts w:cstheme="minorHAnsi"/>
+    <w:p/>
+    <w:p>
+      <w:pPr>
+        <w:rPr>
           <w:sz w:val="28"/>
-          <w:szCs w:val="20"/>
-          <w:shd w:val="clear" w:color="auto" w:fill="FFFFFF"/>
-        </w:rPr>
-        <w:t xml:space="preserve">Équipé de quatre antennes externes, ce routeur permet d'améliorer la portée et la couverture du </w:t>
-      </w:r>
-      <w:bookmarkStart w:id="0" w:name="_GoBack"/>
-      <w:bookmarkEnd w:id="0"/>
-      <w:r>
-        <w:rPr>
-          <w:rFonts w:cstheme="minorHAnsi"/>
+        </w:rPr>
+      </w:pPr>
+      <w:r>
+        <w:rPr>
           <w:sz w:val="28"/>
-          <w:szCs w:val="20"/>
-          <w:shd w:val="clear" w:color="auto" w:fill="FFFFFF"/>
-        </w:rPr>
-        <w:t>signal Wi-Fi.</w:t>
-      </w:r>
-    </w:p>
-    <w:p>
-      <w:pPr>
-        <w:rPr>
-          <w:rFonts w:cstheme="minorHAnsi"/>
-          <w:sz w:val="36"/>
-          <w:szCs w:val="24"/>
-          <w:shd w:val="clear" w:color="auto" w:fill="F9F9F9"/>
-        </w:rPr>
-      </w:pPr>
-      <w:r>
-        <w:rPr>
-          <w:rFonts w:cstheme="minorHAnsi"/>
-          <w:sz w:val="28"/>
-          <w:szCs w:val="20"/>
-          <w:shd w:val="clear" w:color="auto" w:fill="FFFFFF"/>
-        </w:rPr>
-        <w:t>A</w:t>
-      </w:r>
-      <w:r>
-        <w:rPr>
-          <w:rFonts w:cstheme="minorHAnsi"/>
-          <w:sz w:val="28"/>
-          <w:szCs w:val="20"/>
-          <w:shd w:val="clear" w:color="auto" w:fill="FFFFFF"/>
-        </w:rPr>
-        <w:t>méliore la vitesse de transfert des données</w:t>
-      </w:r>
-    </w:p>
-    <w:p>
-      <w:pPr>
-        <w:rPr>
-          <w:sz w:val="24"/>
-          <w:szCs w:val="24"/>
-          <w:shd w:val="clear" w:color="auto" w:fill="F9F9F9"/>
-        </w:rPr>
-      </w:pPr>
-    </w:p>
-    <w:p>
-      <w:pPr>
-        <w:rPr>
-          <w:sz w:val="24"/>
-          <w:szCs w:val="24"/>
-          <w:shd w:val="clear" w:color="auto" w:fill="F9F9F9"/>
-        </w:rPr>
-      </w:pPr>
-    </w:p>
-    <w:p>
-      <w:pPr>
-        <w:rPr>
-          <w:sz w:val="24"/>
-          <w:szCs w:val="24"/>
-          <w:shd w:val="clear" w:color="auto" w:fill="F9F9F9"/>
-        </w:rPr>
-      </w:pPr>
-    </w:p>
-    <w:p>
-      <w:pPr>
-        <w:rPr>
-          <w:sz w:val="24"/>
-          <w:szCs w:val="24"/>
-          <w:shd w:val="clear" w:color="auto" w:fill="F9F9F9"/>
-        </w:rPr>
-      </w:pPr>
-    </w:p>
-    <w:p>
-      <w:pPr>
-        <w:rPr>
-          <w:sz w:val="24"/>
-          <w:szCs w:val="24"/>
-          <w:shd w:val="clear" w:color="auto" w:fill="F9F9F9"/>
-        </w:rPr>
-      </w:pPr>
-    </w:p>
-    <w:p>
-      <w:pPr>
-        <w:rPr>
-          <w:sz w:val="24"/>
-          <w:szCs w:val="24"/>
-          <w:shd w:val="clear" w:color="auto" w:fill="F9F9F9"/>
-        </w:rPr>
-      </w:pPr>
-    </w:p>
-    <w:p>
-      <w:pPr>
-        <w:rPr>
-          <w:sz w:val="24"/>
-          <w:szCs w:val="24"/>
-          <w:shd w:val="clear" w:color="auto" w:fill="F9F9F9"/>
-        </w:rPr>
-      </w:pPr>
-    </w:p>
-    <w:p>
-      <w:pPr>
-        <w:rPr>
-          <w:sz w:val="24"/>
-          <w:szCs w:val="24"/>
-          <w:shd w:val="clear" w:color="auto" w:fill="F9F9F9"/>
-        </w:rPr>
-      </w:pPr>
-    </w:p>
-    <w:p>
-      <w:pPr>
-        <w:rPr>
-          <w:sz w:val="24"/>
-          <w:szCs w:val="24"/>
-          <w:shd w:val="clear" w:color="auto" w:fill="F9F9F9"/>
-        </w:rPr>
-      </w:pPr>
-    </w:p>
-    <w:p>
-      <w:pPr>
-        <w:rPr>
-          <w:sz w:val="24"/>
-          <w:szCs w:val="24"/>
-          <w:shd w:val="clear" w:color="auto" w:fill="F9F9F9"/>
-        </w:rPr>
-      </w:pPr>
-    </w:p>
-    <w:p>
-      <w:pPr>
-        <w:rPr>
-          <w:sz w:val="24"/>
-          <w:szCs w:val="24"/>
-          <w:shd w:val="clear" w:color="auto" w:fill="F9F9F9"/>
-        </w:rPr>
-      </w:pPr>
-    </w:p>
-    <w:p>
-      <w:pPr>
-        <w:rPr>
-          <w:sz w:val="24"/>
-          <w:szCs w:val="24"/>
-          <w:shd w:val="clear" w:color="auto" w:fill="F9F9F9"/>
-        </w:rPr>
-      </w:pPr>
-    </w:p>
-    <w:p>
-      <w:pPr>
-        <w:rPr>
-          <w:sz w:val="24"/>
-          <w:szCs w:val="24"/>
-          <w:shd w:val="clear" w:color="auto" w:fill="F9F9F9"/>
-        </w:rPr>
-      </w:pPr>
-    </w:p>
-    <w:p>
-      <w:pPr>
-        <w:rPr>
-          <w:sz w:val="24"/>
-          <w:szCs w:val="24"/>
-          <w:shd w:val="clear" w:color="auto" w:fill="F9F9F9"/>
-        </w:rPr>
-      </w:pPr>
-    </w:p>
-    <w:p>
-      <w:pPr>
-        <w:rPr>
-          <w:sz w:val="24"/>
-          <w:szCs w:val="24"/>
-          <w:shd w:val="clear" w:color="auto" w:fill="F9F9F9"/>
-        </w:rPr>
-      </w:pPr>
-    </w:p>
-    <w:p>
-      <w:pPr>
-        <w:rPr>
-          <w:sz w:val="24"/>
-          <w:szCs w:val="24"/>
-          <w:shd w:val="clear" w:color="auto" w:fill="F9F9F9"/>
-        </w:rPr>
-      </w:pPr>
-    </w:p>
+        </w:rPr>
+        <w:t>Les commutateurs Cisco Catalyst 2960 prennent en charge la voix, la vidéo, les données et l'accès hautement sécurisé. Ils offrent également une gestion qui s'adapte à l'évolution des besoins de votre entreprise.</w:t>
+      </w:r>
+    </w:p>
+    <w:p/>
     <w:p>
       <w:hyperlink r:id="rId7" w:history="1">
         <w:r>
           <w:rPr>
             <w:rStyle w:val="Lienhypertexte"/>
           </w:rPr>
-          <w:t>http://www.cisco.com/web/FR/products/wireless/aironet3600.html</w:t>
-        </w:r>
-      </w:hyperlink>
-    </w:p>
-    <w:p>
-      <w:pPr>
-        <w:rPr>
-          <w:rStyle w:val="Lienhypertexte"/>
-        </w:rPr>
-      </w:pPr>
-      <w:hyperlink r:id="rId8" w:anchor="q=DGS-6600&amp;tbm=shop" w:history="1">
-        <w:r>
-          <w:rPr>
-            <w:rStyle w:val="Lienhypertexte"/>
-          </w:rPr>
-          <w:t>6600&amp;aqs=c</w:t>
+          <w:t>https://www.se</w:t>
         </w:r>
         <w:r>
           <w:rPr>
             <w:rStyle w:val="Lienhypertexte"/>
           </w:rPr>
-          <w:t>h</w:t>
+          <w:t xml:space="preserve">netic.fr/product/AIR-CAP1602E-E </w:t>
         </w:r>
         <w:r>
           <w:rPr>
             <w:rStyle w:val="Lienhypertexte"/>
           </w:rPr>
-          <w:t>rome</w:t>
-        </w:r>
-        <w:proofErr w:type="gramStart"/>
-        <w:r>
-          <w:rPr>
-            <w:rStyle w:val="Lienhypertexte"/>
-          </w:rPr>
-          <w:t>..</w:t>
-        </w:r>
-        <w:proofErr w:type="gramEnd"/>
-        <w:r>
-          <w:rPr>
-            <w:rStyle w:val="Lienhypertexte"/>
-          </w:rPr>
-          <w:t>69i57j0l5.275j0j7&amp;sourceid=chrome&amp;es</w:t>
+          <w:t>K9?gclid=Cj0KEQiA</w:t>
         </w:r>
         <w:r>
           <w:rPr>
             <w:rStyle w:val="Lienhypertexte"/>
           </w:rPr>
-          <w:t>_</w:t>
+          <w:t>9</w:t>
         </w:r>
         <w:r>
           <w:rPr>
             <w:rStyle w:val="Lienhypertexte"/>
           </w:rPr>
-          <w:t>sm=122&amp;ie=UTF-8 - q=DGS-6600&amp;tbm=shop</w:t>
+          <w:t>P7FBRCtoO33_LGUtPQBEiQAU_tBgJG-UM3hJhPBtRYQieMTxqJ1_k2r_0uKZUNCZ83y9N4aAues8P8HAQ</w:t>
+        </w:r>
+      </w:hyperlink>
+    </w:p>
+    <w:p/>
+    <w:p>
+      <w:hyperlink r:id="rId8" w:history="1">
+        <w:r>
+          <w:rPr>
+            <w:rStyle w:val="Lienhypertexte"/>
+          </w:rPr>
+          <w:t>http://www.darty.com/nav/achat/hifi_video/re</w:t>
+        </w:r>
+        <w:bookmarkStart w:id="0" w:name="_GoBack"/>
+        <w:bookmarkEnd w:id="0"/>
+        <w:r>
+          <w:rPr>
+            <w:rStyle w:val="Lienhypertexte"/>
+          </w:rPr>
+          <w:t>seau/modem_routeur_wi-fi/netgear_rtr_r8500-100pes.html?dartycid=sea_shopping-online_PLA-Informatique/Modem---routeur-Wi-Fi_adgroup_Modem---routeur-Wi-Fi/Netgear&amp;s_kwcid=AL!289!3!{creative}!{matchtype}!{placement}!{network}!!{keyword}&amp;ef_id=WL1vkAAAACjrCx2U:20170308123705:s</w:t>
         </w:r>
       </w:hyperlink>
     </w:p>
@@ -734,10 +486,11 @@
           <w:rPr>
             <w:rStyle w:val="Lienhypertexte"/>
           </w:rPr>
-          <w:t>http://www.maxiburo.fr/offre/348178/linksys-wrt1900acs-routeur-sans-fil-commutateur-4-ports-gige-80211a-b-g-n-ac-bi-bande?Referrer=619348178&amp;utm_campaign=Comparateurs_prix&amp;utm_source=GoogleProducts&amp;origine=PARCOM&amp;ttc=1&amp;utm_medium=cpc&amp;gclid=CjwKEAiA0fnFBRC6g8rgmICvrw0SJADx1_zArXYnKI1ZCDCVS36VX-GvFusRCOTxZapcsgTclb029RoC2-fw_wcB</w:t>
+          <w:t>https://www.google.fr/shopping/product/6455364130066437665?q=switch+cisco+gigabit+ethernet&amp;biw=1920&amp;bih=990&amp;bav=on.2,or.r_cp.&amp;bvm=bv.148747831,d.ZGg&amp;tch=1&amp;ech=1&amp;psi=dv6_WIOnMsTAgAbxp4mYBQ.1488977528173.15&amp;sa=X&amp;ved=0ahUKEwio_YOs-sbSAhXJuhQKHaHxArAQqA0IHigB</w:t>
         </w:r>
       </w:hyperlink>
     </w:p>
+    <w:p/>
     <w:sectPr>
       <w:pgSz w:w="11906" w:h="16838"/>
       <w:pgMar w:top="1417" w:right="1417" w:bottom="1417" w:left="1417" w:header="708" w:footer="708" w:gutter="0"/>

</xml_diff>